<commit_message>
PREPARACAO P ENTREGA 1
</commit_message>
<xml_diff>
--- a/doc/requirement/system.docx
+++ b/doc/requirement/system.docx
@@ -217,17 +217,6 @@
       <w:pPr>
         <w:widowControl w:val="0"/>
         <w:autoSpaceDE w:val="0"/>
-        <w:rPr>
-          <w:rFonts w:asciiTheme="majorHAnsi" w:hAnsiTheme="majorHAnsi" w:cs="Arial"/>
-          <w:i/>
-          <w:iCs/>
-        </w:rPr>
-      </w:pPr>
-    </w:p>
-    <w:p>
-      <w:pPr>
-        <w:widowControl w:val="0"/>
-        <w:autoSpaceDE w:val="0"/>
         <w:jc w:val="both"/>
         <w:rPr>
           <w:rFonts w:asciiTheme="majorHAnsi" w:hAnsiTheme="majorHAnsi" w:cs="Arial"/>
@@ -642,6 +631,13 @@
         </w:rPr>
         <w:t>.</w:t>
       </w:r>
+    </w:p>
+    <w:p>
+      <w:pPr>
+        <w:rPr>
+          <w:rFonts w:asciiTheme="majorHAnsi" w:hAnsiTheme="majorHAnsi" w:cs="Arial"/>
+        </w:rPr>
+      </w:pPr>
     </w:p>
     <w:p>
       <w:pPr>
@@ -924,17 +920,6 @@
       <w:pPr>
         <w:widowControl w:val="0"/>
         <w:autoSpaceDE w:val="0"/>
-        <w:rPr>
-          <w:rFonts w:asciiTheme="majorHAnsi" w:hAnsiTheme="majorHAnsi" w:cs="Arial"/>
-          <w:i/>
-          <w:iCs/>
-        </w:rPr>
-      </w:pPr>
-    </w:p>
-    <w:p>
-      <w:pPr>
-        <w:widowControl w:val="0"/>
-        <w:autoSpaceDE w:val="0"/>
         <w:jc w:val="both"/>
         <w:rPr>
           <w:rFonts w:asciiTheme="majorHAnsi" w:hAnsiTheme="majorHAnsi" w:cs="Arial"/>
@@ -1168,7 +1153,20 @@
         <w:rPr>
           <w:rFonts w:asciiTheme="majorHAnsi" w:hAnsiTheme="majorHAnsi"/>
         </w:rPr>
-        <w:t>Deverá haver validação de cliente e servidor quanto às convenções utilizadas no cadastro de usuário (RQ01)</w:t>
+        <w:t>Deverá haver validação de cliente e servidor quanto às convenções utilizadas no cadastro de usuário (</w:t>
+      </w:r>
+      <w:r>
+        <w:rPr>
+          <w:rFonts w:asciiTheme="majorHAnsi" w:hAnsiTheme="majorHAnsi"/>
+          <w:b/>
+        </w:rPr>
+        <w:t>RQ01</w:t>
+      </w:r>
+      <w:r>
+        <w:rPr>
+          <w:rFonts w:asciiTheme="majorHAnsi" w:hAnsiTheme="majorHAnsi"/>
+        </w:rPr>
+        <w:t>)</w:t>
       </w:r>
       <w:r>
         <w:rPr>
@@ -1306,6 +1304,14 @@
     </w:p>
     <w:p>
       <w:pPr>
+        <w:rPr>
+          <w:rFonts w:asciiTheme="majorHAnsi" w:hAnsiTheme="majorHAnsi" w:cs="Arial"/>
+        </w:rPr>
+      </w:pPr>
+    </w:p>
+    <w:p>
+      <w:pPr>
+        <w:jc w:val="center"/>
         <w:rPr>
           <w:rFonts w:asciiTheme="majorHAnsi" w:hAnsiTheme="majorHAnsi" w:cs="Arial"/>
         </w:rPr>
@@ -1557,17 +1563,6 @@
       <w:pPr>
         <w:widowControl w:val="0"/>
         <w:autoSpaceDE w:val="0"/>
-        <w:rPr>
-          <w:rFonts w:asciiTheme="majorHAnsi" w:hAnsiTheme="majorHAnsi" w:cs="Arial"/>
-          <w:i/>
-          <w:iCs/>
-        </w:rPr>
-      </w:pPr>
-    </w:p>
-    <w:p>
-      <w:pPr>
-        <w:widowControl w:val="0"/>
-        <w:autoSpaceDE w:val="0"/>
         <w:jc w:val="both"/>
         <w:rPr>
           <w:rFonts w:asciiTheme="majorHAnsi" w:hAnsiTheme="majorHAnsi" w:cs="Arial"/>
@@ -1853,6 +1848,27 @@
     </w:p>
     <w:p>
       <w:pPr>
+        <w:pStyle w:val="ListParagraph"/>
+        <w:widowControl w:val="0"/>
+        <w:numPr>
+          <w:ilvl w:val="0"/>
+          <w:numId w:val="12"/>
+        </w:numPr>
+        <w:autoSpaceDE w:val="0"/>
+        <w:jc w:val="both"/>
+        <w:rPr>
+          <w:rFonts w:asciiTheme="majorHAnsi" w:hAnsiTheme="majorHAnsi"/>
+        </w:rPr>
+      </w:pPr>
+      <w:r>
+        <w:rPr>
+          <w:rFonts w:asciiTheme="majorHAnsi" w:hAnsiTheme="majorHAnsi"/>
+        </w:rPr>
+        <w:t>Promoções</w:t>
+      </w:r>
+    </w:p>
+    <w:p>
+      <w:pPr>
         <w:rPr>
           <w:rFonts w:asciiTheme="majorHAnsi" w:hAnsiTheme="majorHAnsi"/>
         </w:rPr>
@@ -2032,7 +2048,6 @@
     </w:p>
     <w:p>
       <w:pPr>
-        <w:jc w:val="center"/>
         <w:rPr>
           <w:rFonts w:asciiTheme="majorHAnsi" w:hAnsiTheme="majorHAnsi"/>
         </w:rPr>
@@ -2202,17 +2217,6 @@
       <w:pPr>
         <w:widowControl w:val="0"/>
         <w:autoSpaceDE w:val="0"/>
-        <w:rPr>
-          <w:rFonts w:asciiTheme="majorHAnsi" w:hAnsiTheme="majorHAnsi" w:cs="Arial"/>
-          <w:i/>
-          <w:iCs/>
-        </w:rPr>
-      </w:pPr>
-    </w:p>
-    <w:p>
-      <w:pPr>
-        <w:widowControl w:val="0"/>
-        <w:autoSpaceDE w:val="0"/>
         <w:jc w:val="both"/>
         <w:rPr>
           <w:rFonts w:asciiTheme="majorHAnsi" w:hAnsiTheme="majorHAnsi" w:cs="Arial"/>
@@ -2511,6 +2515,27 @@
         <w:rPr>
           <w:rFonts w:asciiTheme="majorHAnsi" w:hAnsiTheme="majorHAnsi"/>
         </w:rPr>
+        <w:t>Promoções</w:t>
+      </w:r>
+    </w:p>
+    <w:p>
+      <w:pPr>
+        <w:pStyle w:val="ListParagraph"/>
+        <w:widowControl w:val="0"/>
+        <w:numPr>
+          <w:ilvl w:val="0"/>
+          <w:numId w:val="15"/>
+        </w:numPr>
+        <w:autoSpaceDE w:val="0"/>
+        <w:jc w:val="both"/>
+        <w:rPr>
+          <w:rFonts w:asciiTheme="majorHAnsi" w:hAnsiTheme="majorHAnsi"/>
+        </w:rPr>
+      </w:pPr>
+      <w:r>
+        <w:rPr>
+          <w:rFonts w:asciiTheme="majorHAnsi" w:hAnsiTheme="majorHAnsi"/>
+        </w:rPr>
         <w:t>Sair</w:t>
       </w:r>
     </w:p>
@@ -2732,15 +2757,13 @@
     </w:p>
     <w:p>
       <w:pPr>
-        <w:jc w:val="center"/>
-        <w:rPr>
-          <w:rFonts w:asciiTheme="majorHAnsi" w:hAnsiTheme="majorHAnsi"/>
-        </w:rPr>
-      </w:pPr>
-    </w:p>
-    <w:p>
-      <w:pPr>
-        <w:jc w:val="center"/>
+        <w:rPr>
+          <w:rFonts w:asciiTheme="majorHAnsi" w:hAnsiTheme="majorHAnsi"/>
+        </w:rPr>
+      </w:pPr>
+    </w:p>
+    <w:p>
+      <w:pPr>
         <w:rPr>
           <w:rFonts w:asciiTheme="majorHAnsi" w:hAnsiTheme="majorHAnsi"/>
         </w:rPr>
@@ -2929,17 +2952,6 @@
       <w:pPr>
         <w:widowControl w:val="0"/>
         <w:autoSpaceDE w:val="0"/>
-        <w:rPr>
-          <w:rFonts w:asciiTheme="majorHAnsi" w:hAnsiTheme="majorHAnsi" w:cs="Arial"/>
-          <w:i/>
-          <w:iCs/>
-        </w:rPr>
-      </w:pPr>
-    </w:p>
-    <w:p>
-      <w:pPr>
-        <w:widowControl w:val="0"/>
-        <w:autoSpaceDE w:val="0"/>
         <w:jc w:val="both"/>
         <w:rPr>
           <w:rFonts w:asciiTheme="majorHAnsi" w:hAnsiTheme="majorHAnsi" w:cs="Arial"/>
@@ -3391,6 +3403,94 @@
         </w:rPr>
         <w:t>Valor total</w:t>
       </w:r>
+    </w:p>
+    <w:p>
+      <w:pPr>
+        <w:widowControl w:val="0"/>
+        <w:autoSpaceDE w:val="0"/>
+        <w:jc w:val="both"/>
+        <w:rPr>
+          <w:rFonts w:asciiTheme="majorHAnsi" w:hAnsiTheme="majorHAnsi"/>
+        </w:rPr>
+      </w:pPr>
+    </w:p>
+    <w:p>
+      <w:pPr>
+        <w:widowControl w:val="0"/>
+        <w:autoSpaceDE w:val="0"/>
+        <w:ind w:left="360"/>
+        <w:jc w:val="both"/>
+        <w:rPr>
+          <w:rFonts w:asciiTheme="majorHAnsi" w:hAnsiTheme="majorHAnsi"/>
+        </w:rPr>
+      </w:pPr>
+      <w:r>
+        <w:rPr>
+          <w:rFonts w:asciiTheme="majorHAnsi" w:hAnsiTheme="majorHAnsi"/>
+        </w:rPr>
+        <w:t xml:space="preserve">Campos que serão considerados </w:t>
+      </w:r>
+      <w:r>
+        <w:rPr>
+          <w:rFonts w:asciiTheme="majorHAnsi" w:hAnsiTheme="majorHAnsi"/>
+        </w:rPr>
+        <w:t xml:space="preserve">quando a OS </w:t>
+      </w:r>
+      <w:r>
+        <w:rPr>
+          <w:rFonts w:asciiTheme="majorHAnsi" w:hAnsiTheme="majorHAnsi"/>
+        </w:rPr>
+        <w:t>passar para o status “</w:t>
+      </w:r>
+      <w:r>
+        <w:rPr>
+          <w:rFonts w:asciiTheme="majorHAnsi" w:hAnsiTheme="majorHAnsi"/>
+        </w:rPr>
+        <w:t>FECHADO</w:t>
+      </w:r>
+      <w:r>
+        <w:rPr>
+          <w:rFonts w:asciiTheme="majorHAnsi" w:hAnsiTheme="majorHAnsi"/>
+        </w:rPr>
+        <w:t>”</w:t>
+      </w:r>
+      <w:r>
+        <w:rPr>
+          <w:rFonts w:asciiTheme="majorHAnsi" w:hAnsiTheme="majorHAnsi"/>
+        </w:rPr>
+        <w:t>:</w:t>
+      </w:r>
+    </w:p>
+    <w:p>
+      <w:pPr>
+        <w:pStyle w:val="ListParagraph"/>
+        <w:widowControl w:val="0"/>
+        <w:numPr>
+          <w:ilvl w:val="0"/>
+          <w:numId w:val="26"/>
+        </w:numPr>
+        <w:autoSpaceDE w:val="0"/>
+        <w:jc w:val="both"/>
+        <w:rPr>
+          <w:rFonts w:asciiTheme="majorHAnsi" w:hAnsiTheme="majorHAnsi"/>
+        </w:rPr>
+      </w:pPr>
+      <w:r>
+        <w:rPr>
+          <w:rFonts w:asciiTheme="majorHAnsi" w:hAnsiTheme="majorHAnsi"/>
+        </w:rPr>
+        <w:t>Tempo de garantia</w:t>
+      </w:r>
+    </w:p>
+    <w:p>
+      <w:pPr>
+        <w:widowControl w:val="0"/>
+        <w:autoSpaceDE w:val="0"/>
+        <w:jc w:val="both"/>
+        <w:rPr>
+          <w:rFonts w:asciiTheme="majorHAnsi" w:hAnsiTheme="majorHAnsi"/>
+        </w:rPr>
+      </w:pPr>
     </w:p>
     <w:p>
       <w:pPr>
@@ -3646,30 +3746,6 @@
         </w:rPr>
         <w:t>Em uma Ordem de Serviço com status FECHADO supõe-se que o Cliente já esteja com o equipamento reparado em mãos.</w:t>
       </w:r>
-    </w:p>
-    <w:p>
-      <w:pPr>
-        <w:widowControl w:val="0"/>
-        <w:autoSpaceDE w:val="0"/>
-        <w:jc w:val="both"/>
-        <w:rPr>
-          <w:rFonts w:asciiTheme="majorHAnsi" w:hAnsiTheme="majorHAnsi"/>
-        </w:rPr>
-      </w:pPr>
-    </w:p>
-    <w:p>
-      <w:pPr>
-        <w:rPr>
-          <w:rFonts w:asciiTheme="majorHAnsi" w:hAnsiTheme="majorHAnsi"/>
-        </w:rPr>
-      </w:pPr>
-    </w:p>
-    <w:p>
-      <w:pPr>
-        <w:rPr>
-          <w:rFonts w:asciiTheme="majorHAnsi" w:hAnsiTheme="majorHAnsi"/>
-        </w:rPr>
-      </w:pPr>
     </w:p>
     <w:p>
       <w:pPr>
@@ -3861,17 +3937,6 @@
       <w:pPr>
         <w:widowControl w:val="0"/>
         <w:autoSpaceDE w:val="0"/>
-        <w:rPr>
-          <w:rFonts w:asciiTheme="majorHAnsi" w:hAnsiTheme="majorHAnsi" w:cs="Arial"/>
-          <w:i/>
-          <w:iCs/>
-        </w:rPr>
-      </w:pPr>
-    </w:p>
-    <w:p>
-      <w:pPr>
-        <w:widowControl w:val="0"/>
-        <w:autoSpaceDE w:val="0"/>
         <w:jc w:val="both"/>
         <w:rPr>
           <w:rFonts w:asciiTheme="majorHAnsi" w:hAnsiTheme="majorHAnsi" w:cs="Arial"/>
@@ -4486,6 +4551,16 @@
         </w:rPr>
         <w:tab/>
       </w:r>
+    </w:p>
+    <w:p>
+      <w:pPr>
+        <w:tabs>
+          <w:tab w:val="left" w:pos="3381"/>
+        </w:tabs>
+        <w:rPr>
+          <w:rFonts w:asciiTheme="majorHAnsi" w:hAnsiTheme="majorHAnsi"/>
+        </w:rPr>
+      </w:pPr>
     </w:p>
     <w:p>
       <w:pPr>
@@ -4724,17 +4799,6 @@
       <w:pPr>
         <w:widowControl w:val="0"/>
         <w:autoSpaceDE w:val="0"/>
-        <w:rPr>
-          <w:rFonts w:asciiTheme="majorHAnsi" w:hAnsiTheme="majorHAnsi" w:cs="Arial"/>
-          <w:i/>
-          <w:iCs/>
-        </w:rPr>
-      </w:pPr>
-    </w:p>
-    <w:p>
-      <w:pPr>
-        <w:widowControl w:val="0"/>
-        <w:autoSpaceDE w:val="0"/>
         <w:jc w:val="both"/>
         <w:rPr>
           <w:rFonts w:asciiTheme="majorHAnsi" w:hAnsiTheme="majorHAnsi" w:cs="Arial"/>
@@ -4907,8 +4971,30 @@
         <w:rPr>
           <w:rFonts w:asciiTheme="majorHAnsi" w:hAnsiTheme="majorHAnsi"/>
         </w:rPr>
-        <w:t>A etiqueta estará disponível para impressão em 3 diferentes tamanhos para contemplar identificação de equipamentos de diferentes dimensões.</w:t>
-      </w:r>
+        <w:t xml:space="preserve">A etiqueta estará disponível para impressão em 3 diferentes </w:t>
+      </w:r>
+      <w:r>
+        <w:rPr>
+          <w:rFonts w:asciiTheme="majorHAnsi" w:hAnsiTheme="majorHAnsi"/>
+        </w:rPr>
+        <w:t xml:space="preserve">templates de </w:t>
+      </w:r>
+      <w:r>
+        <w:rPr>
+          <w:rFonts w:asciiTheme="majorHAnsi" w:hAnsiTheme="majorHAnsi"/>
+        </w:rPr>
+        <w:t>tamanhos para contemplar identificação de equipamentos de diferentes dimensões.</w:t>
+      </w:r>
+    </w:p>
+    <w:p>
+      <w:pPr>
+        <w:tabs>
+          <w:tab w:val="left" w:pos="3381"/>
+        </w:tabs>
+        <w:rPr>
+          <w:rFonts w:asciiTheme="majorHAnsi" w:hAnsiTheme="majorHAnsi"/>
+        </w:rPr>
+      </w:pPr>
     </w:p>
     <w:p>
       <w:pPr>
@@ -5395,17 +5481,6 @@
       <w:pPr>
         <w:widowControl w:val="0"/>
         <w:autoSpaceDE w:val="0"/>
-        <w:rPr>
-          <w:rFonts w:asciiTheme="majorHAnsi" w:hAnsiTheme="majorHAnsi" w:cs="Arial"/>
-          <w:i/>
-          <w:iCs/>
-        </w:rPr>
-      </w:pPr>
-    </w:p>
-    <w:p>
-      <w:pPr>
-        <w:widowControl w:val="0"/>
-        <w:autoSpaceDE w:val="0"/>
         <w:jc w:val="both"/>
         <w:rPr>
           <w:rFonts w:asciiTheme="majorHAnsi" w:hAnsiTheme="majorHAnsi" w:cs="Arial"/>
@@ -5787,7 +5862,6 @@
         </w:rPr>
         <w:t xml:space="preserve"> </w:t>
       </w:r>
-      <w:proofErr w:type="spellStart"/>
       <w:r>
         <w:rPr>
           <w:rFonts w:asciiTheme="majorHAnsi" w:hAnsiTheme="majorHAnsi"/>
@@ -5795,7 +5869,6 @@
         </w:rPr>
         <w:t>template</w:t>
       </w:r>
-      <w:proofErr w:type="spellEnd"/>
       <w:r>
         <w:rPr>
           <w:rFonts w:asciiTheme="majorHAnsi" w:hAnsiTheme="majorHAnsi"/>
@@ -6057,6 +6130,16 @@
     </w:p>
     <w:p>
       <w:pPr>
+        <w:tabs>
+          <w:tab w:val="left" w:pos="3381"/>
+        </w:tabs>
+        <w:rPr>
+          <w:rFonts w:asciiTheme="majorHAnsi" w:hAnsiTheme="majorHAnsi"/>
+        </w:rPr>
+      </w:pPr>
+    </w:p>
+    <w:p>
+      <w:pPr>
         <w:widowControl w:val="0"/>
         <w:pBdr>
           <w:top w:val="single" w:sz="4" w:space="1" w:color="000000"/>
@@ -6249,17 +6332,6 @@
       <w:pPr>
         <w:widowControl w:val="0"/>
         <w:autoSpaceDE w:val="0"/>
-        <w:rPr>
-          <w:rFonts w:asciiTheme="majorHAnsi" w:hAnsiTheme="majorHAnsi" w:cs="Arial"/>
-          <w:i/>
-          <w:iCs/>
-        </w:rPr>
-      </w:pPr>
-    </w:p>
-    <w:p>
-      <w:pPr>
-        <w:widowControl w:val="0"/>
-        <w:autoSpaceDE w:val="0"/>
         <w:jc w:val="both"/>
         <w:rPr>
           <w:rFonts w:asciiTheme="majorHAnsi" w:hAnsiTheme="majorHAnsi" w:cs="Arial"/>
@@ -6668,6 +6740,25 @@
         </w:rPr>
         <w:t>.</w:t>
       </w:r>
+      <w:r>
+        <w:rPr>
+          <w:rFonts w:asciiTheme="majorHAnsi" w:hAnsiTheme="majorHAnsi"/>
+        </w:rPr>
+        <w:t xml:space="preserve"> (</w:t>
+      </w:r>
+      <w:r>
+        <w:rPr>
+          <w:rFonts w:asciiTheme="majorHAnsi" w:hAnsiTheme="majorHAnsi"/>
+          <w:b/>
+        </w:rPr>
+        <w:t>RQ13</w:t>
+      </w:r>
+      <w:r>
+        <w:rPr>
+          <w:rFonts w:asciiTheme="majorHAnsi" w:hAnsiTheme="majorHAnsi"/>
+        </w:rPr>
+        <w:t>)</w:t>
+      </w:r>
     </w:p>
     <w:p>
       <w:pPr>
@@ -6705,6 +6796,16 @@
         </w:rPr>
         <w:tab/>
       </w:r>
+    </w:p>
+    <w:p>
+      <w:pPr>
+        <w:tabs>
+          <w:tab w:val="left" w:pos="5572"/>
+        </w:tabs>
+        <w:rPr>
+          <w:rFonts w:asciiTheme="majorHAnsi" w:hAnsiTheme="majorHAnsi"/>
+        </w:rPr>
+      </w:pPr>
     </w:p>
     <w:p>
       <w:pPr>
@@ -7739,17 +7840,6 @@
       <w:pPr>
         <w:widowControl w:val="0"/>
         <w:autoSpaceDE w:val="0"/>
-        <w:rPr>
-          <w:rFonts w:asciiTheme="majorHAnsi" w:hAnsiTheme="majorHAnsi" w:cs="Arial"/>
-          <w:i/>
-          <w:iCs/>
-        </w:rPr>
-      </w:pPr>
-    </w:p>
-    <w:p>
-      <w:pPr>
-        <w:widowControl w:val="0"/>
-        <w:autoSpaceDE w:val="0"/>
         <w:jc w:val="both"/>
         <w:rPr>
           <w:rFonts w:asciiTheme="majorHAnsi" w:hAnsiTheme="majorHAnsi" w:cs="Arial"/>
@@ -8177,6 +8267,13 @@
         <w:tabs>
           <w:tab w:val="left" w:pos="3869"/>
         </w:tabs>
+        <w:rPr>
+          <w:rFonts w:asciiTheme="majorHAnsi" w:hAnsiTheme="majorHAnsi"/>
+        </w:rPr>
+      </w:pPr>
+    </w:p>
+    <w:p>
+      <w:pPr>
         <w:rPr>
           <w:rFonts w:asciiTheme="majorHAnsi" w:hAnsiTheme="majorHAnsi"/>
         </w:rPr>
@@ -9216,17 +9313,6 @@
       <w:pPr>
         <w:widowControl w:val="0"/>
         <w:autoSpaceDE w:val="0"/>
-        <w:rPr>
-          <w:rFonts w:asciiTheme="majorHAnsi" w:hAnsiTheme="majorHAnsi" w:cs="Arial"/>
-          <w:i/>
-          <w:iCs/>
-        </w:rPr>
-      </w:pPr>
-    </w:p>
-    <w:p>
-      <w:pPr>
-        <w:widowControl w:val="0"/>
-        <w:autoSpaceDE w:val="0"/>
         <w:jc w:val="both"/>
         <w:rPr>
           <w:rFonts w:asciiTheme="majorHAnsi" w:hAnsiTheme="majorHAnsi" w:cs="Arial"/>
@@ -9976,7 +10062,6 @@
         <w:rPr>
           <w:rFonts w:asciiTheme="majorHAnsi" w:hAnsiTheme="majorHAnsi"/>
         </w:rPr>
-        <w:lastRenderedPageBreak/>
         <w:t>Status</w:t>
       </w:r>
     </w:p>
@@ -9998,6 +10083,7 @@
         <w:rPr>
           <w:rFonts w:asciiTheme="majorHAnsi" w:hAnsiTheme="majorHAnsi"/>
         </w:rPr>
+        <w:lastRenderedPageBreak/>
         <w:t>Nome do Cliente</w:t>
       </w:r>
     </w:p>
@@ -10671,17 +10757,6 @@
       <w:pPr>
         <w:widowControl w:val="0"/>
         <w:autoSpaceDE w:val="0"/>
-        <w:ind w:left="708"/>
-        <w:jc w:val="both"/>
-        <w:rPr>
-          <w:rFonts w:asciiTheme="majorHAnsi" w:hAnsiTheme="majorHAnsi"/>
-        </w:rPr>
-      </w:pPr>
-    </w:p>
-    <w:p>
-      <w:pPr>
-        <w:widowControl w:val="0"/>
-        <w:autoSpaceDE w:val="0"/>
         <w:jc w:val="both"/>
         <w:rPr>
           <w:rFonts w:asciiTheme="majorHAnsi" w:hAnsiTheme="majorHAnsi"/>
@@ -10891,10 +10966,8 @@
         <w:rPr>
           <w:rFonts w:asciiTheme="majorHAnsi" w:hAnsiTheme="majorHAnsi"/>
         </w:rPr>
-        <w:lastRenderedPageBreak/>
         <w:t xml:space="preserve">O </w:t>
       </w:r>
-      <w:proofErr w:type="spellStart"/>
       <w:r>
         <w:rPr>
           <w:rFonts w:asciiTheme="majorHAnsi" w:hAnsiTheme="majorHAnsi"/>
@@ -10902,7 +10975,6 @@
         </w:rPr>
         <w:t>template</w:t>
       </w:r>
-      <w:proofErr w:type="spellEnd"/>
       <w:r>
         <w:rPr>
           <w:rFonts w:asciiTheme="majorHAnsi" w:hAnsiTheme="majorHAnsi"/>
@@ -10918,9 +10990,10 @@
     </w:p>
     <w:p>
       <w:pPr>
-        <w:tabs>
-          <w:tab w:val="left" w:pos="5622"/>
-        </w:tabs>
+        <w:pStyle w:val="ListParagraph"/>
+        <w:widowControl w:val="0"/>
+        <w:autoSpaceDE w:val="0"/>
+        <w:jc w:val="both"/>
         <w:rPr>
           <w:rFonts w:asciiTheme="majorHAnsi" w:hAnsiTheme="majorHAnsi"/>
         </w:rPr>
@@ -10950,6 +11023,7 @@
           <w:b/>
           <w:bCs/>
         </w:rPr>
+        <w:lastRenderedPageBreak/>
         <w:t>REQUISITO 1</w:t>
       </w:r>
       <w:r>
@@ -11672,6 +11746,13 @@
     </w:p>
     <w:p>
       <w:pPr>
+        <w:rPr>
+          <w:rFonts w:asciiTheme="majorHAnsi" w:hAnsiTheme="majorHAnsi"/>
+        </w:rPr>
+      </w:pPr>
+    </w:p>
+    <w:p>
+      <w:pPr>
         <w:jc w:val="center"/>
         <w:rPr>
           <w:rFonts w:asciiTheme="majorHAnsi" w:hAnsiTheme="majorHAnsi"/>
@@ -11688,15 +11769,6 @@
     </w:p>
     <w:p>
       <w:pPr>
-        <w:jc w:val="center"/>
-        <w:rPr>
-          <w:rFonts w:asciiTheme="majorHAnsi" w:hAnsiTheme="majorHAnsi"/>
-        </w:rPr>
-      </w:pPr>
-    </w:p>
-    <w:p>
-      <w:pPr>
-        <w:jc w:val="center"/>
         <w:rPr>
           <w:rFonts w:asciiTheme="majorHAnsi" w:hAnsiTheme="majorHAnsi"/>
         </w:rPr>
@@ -11726,6 +11798,7 @@
           <w:b/>
           <w:bCs/>
         </w:rPr>
+        <w:lastRenderedPageBreak/>
         <w:t>REQUISITO 1</w:t>
       </w:r>
       <w:r>
@@ -11831,7 +11904,15 @@
           <w:i/>
           <w:iCs/>
         </w:rPr>
-        <w:t>[RQ</w:t>
+        <w:t>[RQ02</w:t>
+      </w:r>
+      <w:r>
+        <w:rPr>
+          <w:rFonts w:asciiTheme="majorHAnsi" w:hAnsiTheme="majorHAnsi" w:cs="Arial"/>
+          <w:i/>
+          <w:iCs/>
+        </w:rPr>
+        <w:t>, RQ09</w:t>
       </w:r>
       <w:bookmarkStart w:id="0" w:name="_GoBack"/>
       <w:bookmarkEnd w:id="0"/>
@@ -11841,7 +11922,7 @@
           <w:i/>
           <w:iCs/>
         </w:rPr>
-        <w:t>02]</w:t>
+        <w:t>]</w:t>
       </w:r>
     </w:p>
     <w:p>
@@ -12042,6 +12123,27 @@
           <w:rFonts w:asciiTheme="majorHAnsi" w:hAnsiTheme="majorHAnsi"/>
         </w:rPr>
         <w:t>Imagem</w:t>
+      </w:r>
+    </w:p>
+    <w:p>
+      <w:pPr>
+        <w:pStyle w:val="ListParagraph"/>
+        <w:numPr>
+          <w:ilvl w:val="0"/>
+          <w:numId w:val="24"/>
+        </w:numPr>
+        <w:tabs>
+          <w:tab w:val="left" w:pos="5622"/>
+        </w:tabs>
+        <w:rPr>
+          <w:rFonts w:asciiTheme="majorHAnsi" w:hAnsiTheme="majorHAnsi"/>
+        </w:rPr>
+      </w:pPr>
+      <w:r>
+        <w:rPr>
+          <w:rFonts w:asciiTheme="majorHAnsi" w:hAnsiTheme="majorHAnsi"/>
+        </w:rPr>
+        <w:t>Grupo (de Clientes)</w:t>
       </w:r>
     </w:p>
     <w:p>
@@ -12258,7 +12360,7 @@
         <w:rStyle w:val="PageNumber"/>
         <w:noProof/>
       </w:rPr>
-      <w:t>16</w:t>
+      <w:t>9</w:t>
     </w:r>
     <w:r>
       <w:rPr>
@@ -13229,6 +13331,119 @@
     </w:lvl>
   </w:abstractNum>
   <w:abstractNum w:abstractNumId="8" w15:restartNumberingAfterBreak="0">
+    <w:nsid w:val="22EF648A"/>
+    <w:multiLevelType w:val="hybridMultilevel"/>
+    <w:tmpl w:val="B0BA667C"/>
+    <w:lvl w:ilvl="0" w:tplc="04160001">
+      <w:start w:val="1"/>
+      <w:numFmt w:val="bullet"/>
+      <w:lvlText w:val=""/>
+      <w:lvlJc w:val="left"/>
+      <w:pPr>
+        <w:ind w:left="720" w:hanging="360"/>
+      </w:pPr>
+      <w:rPr>
+        <w:rFonts w:ascii="Symbol" w:hAnsi="Symbol" w:hint="default"/>
+      </w:rPr>
+    </w:lvl>
+    <w:lvl w:ilvl="1" w:tplc="04160003" w:tentative="1">
+      <w:start w:val="1"/>
+      <w:numFmt w:val="bullet"/>
+      <w:lvlText w:val="o"/>
+      <w:lvlJc w:val="left"/>
+      <w:pPr>
+        <w:ind w:left="1440" w:hanging="360"/>
+      </w:pPr>
+      <w:rPr>
+        <w:rFonts w:ascii="Courier New" w:hAnsi="Courier New" w:cs="Courier New" w:hint="default"/>
+      </w:rPr>
+    </w:lvl>
+    <w:lvl w:ilvl="2" w:tplc="04160005" w:tentative="1">
+      <w:start w:val="1"/>
+      <w:numFmt w:val="bullet"/>
+      <w:lvlText w:val=""/>
+      <w:lvlJc w:val="left"/>
+      <w:pPr>
+        <w:ind w:left="2160" w:hanging="360"/>
+      </w:pPr>
+      <w:rPr>
+        <w:rFonts w:ascii="Wingdings" w:hAnsi="Wingdings" w:hint="default"/>
+      </w:rPr>
+    </w:lvl>
+    <w:lvl w:ilvl="3" w:tplc="04160001" w:tentative="1">
+      <w:start w:val="1"/>
+      <w:numFmt w:val="bullet"/>
+      <w:lvlText w:val=""/>
+      <w:lvlJc w:val="left"/>
+      <w:pPr>
+        <w:ind w:left="2880" w:hanging="360"/>
+      </w:pPr>
+      <w:rPr>
+        <w:rFonts w:ascii="Symbol" w:hAnsi="Symbol" w:hint="default"/>
+      </w:rPr>
+    </w:lvl>
+    <w:lvl w:ilvl="4" w:tplc="04160003" w:tentative="1">
+      <w:start w:val="1"/>
+      <w:numFmt w:val="bullet"/>
+      <w:lvlText w:val="o"/>
+      <w:lvlJc w:val="left"/>
+      <w:pPr>
+        <w:ind w:left="3600" w:hanging="360"/>
+      </w:pPr>
+      <w:rPr>
+        <w:rFonts w:ascii="Courier New" w:hAnsi="Courier New" w:cs="Courier New" w:hint="default"/>
+      </w:rPr>
+    </w:lvl>
+    <w:lvl w:ilvl="5" w:tplc="04160005" w:tentative="1">
+      <w:start w:val="1"/>
+      <w:numFmt w:val="bullet"/>
+      <w:lvlText w:val=""/>
+      <w:lvlJc w:val="left"/>
+      <w:pPr>
+        <w:ind w:left="4320" w:hanging="360"/>
+      </w:pPr>
+      <w:rPr>
+        <w:rFonts w:ascii="Wingdings" w:hAnsi="Wingdings" w:hint="default"/>
+      </w:rPr>
+    </w:lvl>
+    <w:lvl w:ilvl="6" w:tplc="04160001" w:tentative="1">
+      <w:start w:val="1"/>
+      <w:numFmt w:val="bullet"/>
+      <w:lvlText w:val=""/>
+      <w:lvlJc w:val="left"/>
+      <w:pPr>
+        <w:ind w:left="5040" w:hanging="360"/>
+      </w:pPr>
+      <w:rPr>
+        <w:rFonts w:ascii="Symbol" w:hAnsi="Symbol" w:hint="default"/>
+      </w:rPr>
+    </w:lvl>
+    <w:lvl w:ilvl="7" w:tplc="04160003" w:tentative="1">
+      <w:start w:val="1"/>
+      <w:numFmt w:val="bullet"/>
+      <w:lvlText w:val="o"/>
+      <w:lvlJc w:val="left"/>
+      <w:pPr>
+        <w:ind w:left="5760" w:hanging="360"/>
+      </w:pPr>
+      <w:rPr>
+        <w:rFonts w:ascii="Courier New" w:hAnsi="Courier New" w:cs="Courier New" w:hint="default"/>
+      </w:rPr>
+    </w:lvl>
+    <w:lvl w:ilvl="8" w:tplc="04160005" w:tentative="1">
+      <w:start w:val="1"/>
+      <w:numFmt w:val="bullet"/>
+      <w:lvlText w:val=""/>
+      <w:lvlJc w:val="left"/>
+      <w:pPr>
+        <w:ind w:left="6480" w:hanging="360"/>
+      </w:pPr>
+      <w:rPr>
+        <w:rFonts w:ascii="Wingdings" w:hAnsi="Wingdings" w:hint="default"/>
+      </w:rPr>
+    </w:lvl>
+  </w:abstractNum>
+  <w:abstractNum w:abstractNumId="9" w15:restartNumberingAfterBreak="0">
     <w:nsid w:val="2C7C5A8A"/>
     <w:multiLevelType w:val="hybridMultilevel"/>
     <w:tmpl w:val="6B18FAD0"/>
@@ -13341,7 +13556,7 @@
       </w:rPr>
     </w:lvl>
   </w:abstractNum>
-  <w:abstractNum w:abstractNumId="9" w15:restartNumberingAfterBreak="0">
+  <w:abstractNum w:abstractNumId="10" w15:restartNumberingAfterBreak="0">
     <w:nsid w:val="39912A3D"/>
     <w:multiLevelType w:val="hybridMultilevel"/>
     <w:tmpl w:val="3A0EAE72"/>
@@ -13454,7 +13669,7 @@
       </w:rPr>
     </w:lvl>
   </w:abstractNum>
-  <w:abstractNum w:abstractNumId="10" w15:restartNumberingAfterBreak="0">
+  <w:abstractNum w:abstractNumId="11" w15:restartNumberingAfterBreak="0">
     <w:nsid w:val="3A9D5793"/>
     <w:multiLevelType w:val="hybridMultilevel"/>
     <w:tmpl w:val="D250C846"/>
@@ -13567,7 +13782,7 @@
       </w:rPr>
     </w:lvl>
   </w:abstractNum>
-  <w:abstractNum w:abstractNumId="11" w15:restartNumberingAfterBreak="0">
+  <w:abstractNum w:abstractNumId="12" w15:restartNumberingAfterBreak="0">
     <w:nsid w:val="3B752F28"/>
     <w:multiLevelType w:val="hybridMultilevel"/>
     <w:tmpl w:val="A61857DA"/>
@@ -13680,7 +13895,7 @@
       </w:rPr>
     </w:lvl>
   </w:abstractNum>
-  <w:abstractNum w:abstractNumId="12" w15:restartNumberingAfterBreak="0">
+  <w:abstractNum w:abstractNumId="13" w15:restartNumberingAfterBreak="0">
     <w:nsid w:val="3BF73FC6"/>
     <w:multiLevelType w:val="hybridMultilevel"/>
     <w:tmpl w:val="C6600D4C"/>
@@ -13793,7 +14008,7 @@
       </w:rPr>
     </w:lvl>
   </w:abstractNum>
-  <w:abstractNum w:abstractNumId="13" w15:restartNumberingAfterBreak="0">
+  <w:abstractNum w:abstractNumId="14" w15:restartNumberingAfterBreak="0">
     <w:nsid w:val="4E91653C"/>
     <w:multiLevelType w:val="hybridMultilevel"/>
     <w:tmpl w:val="E6F0427A"/>
@@ -13906,7 +14121,7 @@
       </w:rPr>
     </w:lvl>
   </w:abstractNum>
-  <w:abstractNum w:abstractNumId="14" w15:restartNumberingAfterBreak="0">
+  <w:abstractNum w:abstractNumId="15" w15:restartNumberingAfterBreak="0">
     <w:nsid w:val="4ECF2D63"/>
     <w:multiLevelType w:val="hybridMultilevel"/>
     <w:tmpl w:val="C84C9906"/>
@@ -14019,7 +14234,7 @@
       </w:rPr>
     </w:lvl>
   </w:abstractNum>
-  <w:abstractNum w:abstractNumId="15" w15:restartNumberingAfterBreak="0">
+  <w:abstractNum w:abstractNumId="16" w15:restartNumberingAfterBreak="0">
     <w:nsid w:val="51DD428E"/>
     <w:multiLevelType w:val="hybridMultilevel"/>
     <w:tmpl w:val="14D21F86"/>
@@ -14132,7 +14347,7 @@
       </w:rPr>
     </w:lvl>
   </w:abstractNum>
-  <w:abstractNum w:abstractNumId="16" w15:restartNumberingAfterBreak="0">
+  <w:abstractNum w:abstractNumId="17" w15:restartNumberingAfterBreak="0">
     <w:nsid w:val="58CA0C81"/>
     <w:multiLevelType w:val="hybridMultilevel"/>
     <w:tmpl w:val="DB364C4C"/>
@@ -14245,7 +14460,7 @@
       </w:rPr>
     </w:lvl>
   </w:abstractNum>
-  <w:abstractNum w:abstractNumId="17" w15:restartNumberingAfterBreak="0">
+  <w:abstractNum w:abstractNumId="18" w15:restartNumberingAfterBreak="0">
     <w:nsid w:val="5D6D703B"/>
     <w:multiLevelType w:val="hybridMultilevel"/>
     <w:tmpl w:val="3CA277E2"/>
@@ -14358,7 +14573,7 @@
       </w:rPr>
     </w:lvl>
   </w:abstractNum>
-  <w:abstractNum w:abstractNumId="18" w15:restartNumberingAfterBreak="0">
+  <w:abstractNum w:abstractNumId="19" w15:restartNumberingAfterBreak="0">
     <w:nsid w:val="630B7950"/>
     <w:multiLevelType w:val="hybridMultilevel"/>
     <w:tmpl w:val="4112A9F4"/>
@@ -14470,7 +14685,7 @@
       </w:rPr>
     </w:lvl>
   </w:abstractNum>
-  <w:abstractNum w:abstractNumId="19" w15:restartNumberingAfterBreak="0">
+  <w:abstractNum w:abstractNumId="20" w15:restartNumberingAfterBreak="0">
     <w:nsid w:val="6CD02604"/>
     <w:multiLevelType w:val="hybridMultilevel"/>
     <w:tmpl w:val="4C52471C"/>
@@ -14583,7 +14798,7 @@
       </w:rPr>
     </w:lvl>
   </w:abstractNum>
-  <w:abstractNum w:abstractNumId="20" w15:restartNumberingAfterBreak="0">
+  <w:abstractNum w:abstractNumId="21" w15:restartNumberingAfterBreak="0">
     <w:nsid w:val="6EC3010F"/>
     <w:multiLevelType w:val="hybridMultilevel"/>
     <w:tmpl w:val="758C10A0"/>
@@ -14696,7 +14911,7 @@
       </w:rPr>
     </w:lvl>
   </w:abstractNum>
-  <w:abstractNum w:abstractNumId="21" w15:restartNumberingAfterBreak="0">
+  <w:abstractNum w:abstractNumId="22" w15:restartNumberingAfterBreak="0">
     <w:nsid w:val="710221DB"/>
     <w:multiLevelType w:val="hybridMultilevel"/>
     <w:tmpl w:val="6BBECC5C"/>
@@ -14809,7 +15024,7 @@
       </w:rPr>
     </w:lvl>
   </w:abstractNum>
-  <w:abstractNum w:abstractNumId="22" w15:restartNumberingAfterBreak="0">
+  <w:abstractNum w:abstractNumId="23" w15:restartNumberingAfterBreak="0">
     <w:nsid w:val="71D00F24"/>
     <w:multiLevelType w:val="hybridMultilevel"/>
     <w:tmpl w:val="1B0C1342"/>
@@ -14922,7 +15137,7 @@
       </w:rPr>
     </w:lvl>
   </w:abstractNum>
-  <w:abstractNum w:abstractNumId="23" w15:restartNumberingAfterBreak="0">
+  <w:abstractNum w:abstractNumId="24" w15:restartNumberingAfterBreak="0">
     <w:nsid w:val="76810CC9"/>
     <w:multiLevelType w:val="hybridMultilevel"/>
     <w:tmpl w:val="367ED184"/>
@@ -15035,7 +15250,7 @@
       </w:rPr>
     </w:lvl>
   </w:abstractNum>
-  <w:abstractNum w:abstractNumId="24" w15:restartNumberingAfterBreak="0">
+  <w:abstractNum w:abstractNumId="25" w15:restartNumberingAfterBreak="0">
     <w:nsid w:val="7A4335B5"/>
     <w:multiLevelType w:val="hybridMultilevel"/>
     <w:tmpl w:val="EDD0D692"/>
@@ -15155,73 +15370,76 @@
     <w:abstractNumId w:val="1"/>
   </w:num>
   <w:num w:numId="3">
-    <w:abstractNumId w:val="18"/>
+    <w:abstractNumId w:val="19"/>
   </w:num>
   <w:num w:numId="4">
     <w:abstractNumId w:val="2"/>
   </w:num>
   <w:num w:numId="5">
-    <w:abstractNumId w:val="24"/>
+    <w:abstractNumId w:val="25"/>
   </w:num>
   <w:num w:numId="6">
     <w:abstractNumId w:val="4"/>
   </w:num>
   <w:num w:numId="7">
-    <w:abstractNumId w:val="15"/>
+    <w:abstractNumId w:val="16"/>
   </w:num>
   <w:num w:numId="8">
     <w:abstractNumId w:val="7"/>
   </w:num>
   <w:num w:numId="9">
-    <w:abstractNumId w:val="14"/>
+    <w:abstractNumId w:val="15"/>
   </w:num>
   <w:num w:numId="10">
     <w:abstractNumId w:val="3"/>
   </w:num>
   <w:num w:numId="11">
-    <w:abstractNumId w:val="13"/>
+    <w:abstractNumId w:val="14"/>
   </w:num>
   <w:num w:numId="12">
-    <w:abstractNumId w:val="21"/>
+    <w:abstractNumId w:val="22"/>
   </w:num>
   <w:num w:numId="13">
-    <w:abstractNumId w:val="9"/>
+    <w:abstractNumId w:val="10"/>
   </w:num>
   <w:num w:numId="14">
-    <w:abstractNumId w:val="17"/>
+    <w:abstractNumId w:val="18"/>
   </w:num>
   <w:num w:numId="15">
     <w:abstractNumId w:val="6"/>
   </w:num>
   <w:num w:numId="16">
-    <w:abstractNumId w:val="8"/>
+    <w:abstractNumId w:val="9"/>
   </w:num>
   <w:num w:numId="17">
-    <w:abstractNumId w:val="12"/>
+    <w:abstractNumId w:val="13"/>
   </w:num>
   <w:num w:numId="18">
-    <w:abstractNumId w:val="22"/>
+    <w:abstractNumId w:val="23"/>
   </w:num>
   <w:num w:numId="19">
-    <w:abstractNumId w:val="23"/>
+    <w:abstractNumId w:val="24"/>
   </w:num>
   <w:num w:numId="20">
+    <w:abstractNumId w:val="21"/>
+  </w:num>
+  <w:num w:numId="21">
     <w:abstractNumId w:val="20"/>
   </w:num>
-  <w:num w:numId="21">
-    <w:abstractNumId w:val="19"/>
-  </w:num>
   <w:num w:numId="22">
-    <w:abstractNumId w:val="10"/>
+    <w:abstractNumId w:val="11"/>
   </w:num>
   <w:num w:numId="23">
-    <w:abstractNumId w:val="16"/>
+    <w:abstractNumId w:val="17"/>
   </w:num>
   <w:num w:numId="24">
     <w:abstractNumId w:val="5"/>
   </w:num>
   <w:num w:numId="25">
-    <w:abstractNumId w:val="11"/>
+    <w:abstractNumId w:val="12"/>
+  </w:num>
+  <w:num w:numId="26">
+    <w:abstractNumId w:val="8"/>
   </w:num>
 </w:numbering>
 </file>
@@ -16067,7 +16285,7 @@
 </file>
 
 <file path=customXml/itemProps1.xml><?xml version="1.0" encoding="utf-8"?>
-<ds:datastoreItem xmlns:ds="http://schemas.openxmlformats.org/officeDocument/2006/customXml" ds:itemID="{DCC61A21-13BE-4D7F-B55C-F1D8E74D5FE3}">
+<ds:datastoreItem xmlns:ds="http://schemas.openxmlformats.org/officeDocument/2006/customXml" ds:itemID="{77EA8B9F-86BB-4258-B141-B658B896B8E0}">
   <ds:schemaRefs>
     <ds:schemaRef ds:uri="http://schemas.openxmlformats.org/officeDocument/2006/bibliography"/>
   </ds:schemaRefs>

</xml_diff>

<commit_message>
ALTERADO PARA EXIGENCIA DO STATUS 'ENTREGUE'
</commit_message>
<xml_diff>
--- a/doc/requirement/system.docx
+++ b/doc/requirement/system.docx
@@ -3292,6 +3292,90 @@
         </w:rPr>
         <w:t>**</w:t>
       </w:r>
+      <w:r>
+        <w:rPr>
+          <w:rFonts w:asciiTheme="majorHAnsi" w:hAnsiTheme="majorHAnsi"/>
+        </w:rPr>
+        <w:t xml:space="preserve"> (</w:t>
+      </w:r>
+      <w:r>
+        <w:rPr>
+          <w:rFonts w:asciiTheme="majorHAnsi" w:hAnsiTheme="majorHAnsi"/>
+          <w:b/>
+        </w:rPr>
+        <w:t>ABERTO</w:t>
+      </w:r>
+      <w:r>
+        <w:rPr>
+          <w:rFonts w:asciiTheme="majorHAnsi" w:hAnsiTheme="majorHAnsi"/>
+        </w:rPr>
+        <w:t xml:space="preserve">, </w:t>
+      </w:r>
+      <w:r>
+        <w:rPr>
+          <w:rFonts w:asciiTheme="majorHAnsi" w:hAnsiTheme="majorHAnsi"/>
+          <w:b/>
+        </w:rPr>
+        <w:t>EM</w:t>
+      </w:r>
+      <w:r>
+        <w:rPr>
+          <w:rFonts w:asciiTheme="majorHAnsi" w:hAnsiTheme="majorHAnsi"/>
+        </w:rPr>
+        <w:t xml:space="preserve"> </w:t>
+      </w:r>
+      <w:r>
+        <w:rPr>
+          <w:rFonts w:asciiTheme="majorHAnsi" w:hAnsiTheme="majorHAnsi"/>
+          <w:b/>
+        </w:rPr>
+        <w:t>PROGRESSO</w:t>
+      </w:r>
+      <w:r>
+        <w:rPr>
+          <w:rFonts w:asciiTheme="majorHAnsi" w:hAnsiTheme="majorHAnsi"/>
+        </w:rPr>
+        <w:t xml:space="preserve">, </w:t>
+      </w:r>
+      <w:r>
+        <w:rPr>
+          <w:rFonts w:asciiTheme="majorHAnsi" w:hAnsiTheme="majorHAnsi"/>
+          <w:b/>
+        </w:rPr>
+        <w:t>CONCLUÍDO</w:t>
+      </w:r>
+      <w:r>
+        <w:rPr>
+          <w:rFonts w:asciiTheme="majorHAnsi" w:hAnsiTheme="majorHAnsi"/>
+        </w:rPr>
+        <w:t>,</w:t>
+      </w:r>
+      <w:r>
+        <w:rPr>
+          <w:rFonts w:asciiTheme="majorHAnsi" w:hAnsiTheme="majorHAnsi"/>
+          <w:b/>
+        </w:rPr>
+        <w:t xml:space="preserve"> ENTREGUE</w:t>
+      </w:r>
+      <w:r>
+        <w:rPr>
+          <w:rFonts w:asciiTheme="majorHAnsi" w:hAnsiTheme="majorHAnsi"/>
+        </w:rPr>
+        <w:t xml:space="preserve"> e </w:t>
+      </w:r>
+      <w:r>
+        <w:rPr>
+          <w:rFonts w:asciiTheme="majorHAnsi" w:hAnsiTheme="majorHAnsi"/>
+          <w:b/>
+        </w:rPr>
+        <w:t>FECHADO</w:t>
+      </w:r>
+      <w:r>
+        <w:rPr>
+          <w:rFonts w:asciiTheme="majorHAnsi" w:hAnsiTheme="majorHAnsi"/>
+        </w:rPr>
+        <w:t>)</w:t>
+      </w:r>
     </w:p>
     <w:p>
       <w:pPr>
@@ -3462,7 +3546,7 @@
         <w:rPr>
           <w:rFonts w:asciiTheme="majorHAnsi" w:hAnsiTheme="majorHAnsi"/>
         </w:rPr>
-        <w:t>FECHADO</w:t>
+        <w:t>ENTREGUE</w:t>
       </w:r>
       <w:r>
         <w:rPr>
@@ -3708,7 +3792,13 @@
         <w:rPr>
           <w:rFonts w:asciiTheme="majorHAnsi" w:hAnsiTheme="majorHAnsi"/>
         </w:rPr>
-        <w:t>”.</w:t>
+        <w:t>”</w:t>
+      </w:r>
+      <w:r>
+        <w:rPr>
+          <w:rFonts w:asciiTheme="majorHAnsi" w:hAnsiTheme="majorHAnsi"/>
+        </w:rPr>
+        <w:t>.</w:t>
       </w:r>
     </w:p>
     <w:p>
@@ -3760,7 +3850,19 @@
         <w:rPr>
           <w:rFonts w:asciiTheme="majorHAnsi" w:hAnsiTheme="majorHAnsi"/>
         </w:rPr>
-        <w:t>Em uma Ordem de Serviço com status FECHADO supõe-se que o Cliente já esteja com o equipamento reparado em mãos.</w:t>
+        <w:t xml:space="preserve">Em uma Ordem de Serviço com status </w:t>
+      </w:r>
+      <w:r>
+        <w:rPr>
+          <w:rFonts w:asciiTheme="majorHAnsi" w:hAnsiTheme="majorHAnsi"/>
+        </w:rPr>
+        <w:t>ENTREGUE</w:t>
+      </w:r>
+      <w:r>
+        <w:rPr>
+          <w:rFonts w:asciiTheme="majorHAnsi" w:hAnsiTheme="majorHAnsi"/>
+        </w:rPr>
+        <w:t xml:space="preserve"> supõe-se que o Cliente já esteja com o equipamento reparado em mãos.</w:t>
       </w:r>
     </w:p>
     <w:p>
@@ -4452,6 +4554,19 @@
         <w:rPr>
           <w:rFonts w:asciiTheme="majorHAnsi" w:hAnsiTheme="majorHAnsi"/>
         </w:rPr>
+        <w:t>,</w:t>
+      </w:r>
+      <w:r>
+        <w:rPr>
+          <w:rFonts w:asciiTheme="majorHAnsi" w:hAnsiTheme="majorHAnsi"/>
+          <w:b/>
+        </w:rPr>
+        <w:t xml:space="preserve"> ENTREGUE</w:t>
+      </w:r>
+      <w:r>
+        <w:rPr>
+          <w:rFonts w:asciiTheme="majorHAnsi" w:hAnsiTheme="majorHAnsi"/>
+        </w:rPr>
         <w:t xml:space="preserve"> e </w:t>
       </w:r>
       <w:r>
@@ -4460,6 +4575,12 @@
           <w:b/>
         </w:rPr>
         <w:t>FECHADO</w:t>
+      </w:r>
+      <w:r>
+        <w:rPr>
+          <w:rFonts w:asciiTheme="majorHAnsi" w:hAnsiTheme="majorHAnsi"/>
+        </w:rPr>
+        <w:t>.</w:t>
       </w:r>
     </w:p>
     <w:p>
@@ -4516,6 +4637,44 @@
           <w:rFonts w:asciiTheme="majorHAnsi" w:hAnsiTheme="majorHAnsi"/>
         </w:rPr>
         <w:t>de sua autoria</w:t>
+      </w:r>
+      <w:r>
+        <w:rPr>
+          <w:rFonts w:asciiTheme="majorHAnsi" w:hAnsiTheme="majorHAnsi"/>
+        </w:rPr>
+        <w:t>.</w:t>
+      </w:r>
+    </w:p>
+    <w:p>
+      <w:pPr>
+        <w:pStyle w:val="ListParagraph"/>
+        <w:numPr>
+          <w:ilvl w:val="0"/>
+          <w:numId w:val="18"/>
+        </w:numPr>
+        <w:jc w:val="both"/>
+        <w:rPr>
+          <w:rFonts w:asciiTheme="majorHAnsi" w:hAnsiTheme="majorHAnsi"/>
+        </w:rPr>
+      </w:pPr>
+      <w:r>
+        <w:rPr>
+          <w:rFonts w:asciiTheme="majorHAnsi" w:hAnsiTheme="majorHAnsi"/>
+        </w:rPr>
+        <w:t xml:space="preserve">Uma OS com status </w:t>
+      </w:r>
+      <w:r>
+        <w:rPr>
+          <w:rFonts w:asciiTheme="majorHAnsi" w:hAnsiTheme="majorHAnsi"/>
+          <w:b/>
+        </w:rPr>
+        <w:t>FECHADO</w:t>
+      </w:r>
+      <w:r>
+        <w:rPr>
+          <w:rFonts w:asciiTheme="majorHAnsi" w:hAnsiTheme="majorHAnsi"/>
+        </w:rPr>
+        <w:t xml:space="preserve"> não pode ser reaberta</w:t>
       </w:r>
       <w:r>
         <w:rPr>
@@ -4632,7 +4791,6 @@
           <w:b/>
           <w:bCs/>
         </w:rPr>
-        <w:lastRenderedPageBreak/>
         <w:t>REQUISITO 0</w:t>
       </w:r>
       <w:r>
@@ -5643,7 +5801,7 @@
           <w:rFonts w:asciiTheme="majorHAnsi" w:hAnsiTheme="majorHAnsi"/>
           <w:b/>
         </w:rPr>
-        <w:t>FECHADO</w:t>
+        <w:t>ENTREGUE</w:t>
       </w:r>
       <w:r>
         <w:rPr>
@@ -5954,7 +6112,7 @@
         <w:rPr>
           <w:rFonts w:asciiTheme="majorHAnsi" w:hAnsiTheme="majorHAnsi"/>
         </w:rPr>
-        <w:t xml:space="preserve"> e deverá.</w:t>
+        <w:t>.</w:t>
       </w:r>
     </w:p>
     <w:p>
@@ -5983,7 +6141,7 @@
           <w:rFonts w:asciiTheme="majorHAnsi" w:hAnsiTheme="majorHAnsi"/>
           <w:b/>
         </w:rPr>
-        <w:t>FECHADO</w:t>
+        <w:t>ENTREGUE</w:t>
       </w:r>
       <w:r>
         <w:rPr>
@@ -10584,6 +10742,7 @@
         <w:jc w:val="both"/>
         <w:rPr>
           <w:rFonts w:asciiTheme="majorHAnsi" w:hAnsiTheme="majorHAnsi"/>
+          <w:b/>
         </w:rPr>
       </w:pPr>
       <w:r>
@@ -10659,9 +10818,11 @@
       <w:pPr>
         <w:widowControl w:val="0"/>
         <w:autoSpaceDE w:val="0"/>
-        <w:jc w:val="both"/>
-        <w:rPr>
-          <w:rFonts w:asciiTheme="majorHAnsi" w:hAnsiTheme="majorHAnsi"/>
+        <w:ind w:left="708"/>
+        <w:jc w:val="both"/>
+        <w:rPr>
+          <w:rFonts w:asciiTheme="majorHAnsi" w:hAnsiTheme="majorHAnsi"/>
+          <w:b/>
         </w:rPr>
       </w:pPr>
     </w:p>
@@ -10689,11 +10850,86 @@
         <w:rPr>
           <w:rFonts w:asciiTheme="majorHAnsi" w:hAnsiTheme="majorHAnsi"/>
         </w:rPr>
-        <w:t xml:space="preserve"> para “FECHADO”</w:t>
-      </w:r>
-    </w:p>
-    <w:p>
-      <w:pPr>
+        <w:t xml:space="preserve"> para “ENTREGUE”</w:t>
+      </w:r>
+    </w:p>
+    <w:p>
+      <w:pPr>
+        <w:pStyle w:val="ListParagraph"/>
+        <w:widowControl w:val="0"/>
+        <w:autoSpaceDE w:val="0"/>
+        <w:jc w:val="both"/>
+        <w:rPr>
+          <w:rFonts w:asciiTheme="majorHAnsi" w:hAnsiTheme="majorHAnsi"/>
+        </w:rPr>
+      </w:pPr>
+      <w:r>
+        <w:rPr>
+          <w:rFonts w:asciiTheme="majorHAnsi" w:hAnsiTheme="majorHAnsi"/>
+        </w:rPr>
+        <w:t>Nesta etapa, supõe-se que o equipamento foi entregue ao cliente livre de defeitos.</w:t>
+      </w:r>
+    </w:p>
+    <w:p>
+      <w:pPr>
+        <w:pStyle w:val="ListParagraph"/>
+        <w:widowControl w:val="0"/>
+        <w:autoSpaceDE w:val="0"/>
+        <w:jc w:val="both"/>
+        <w:rPr>
+          <w:rFonts w:asciiTheme="majorHAnsi" w:hAnsiTheme="majorHAnsi"/>
+        </w:rPr>
+      </w:pPr>
+      <w:r>
+        <w:rPr>
+          <w:rFonts w:asciiTheme="majorHAnsi" w:hAnsiTheme="majorHAnsi"/>
+        </w:rPr>
+        <w:t>Em um modal, é requisitado a emissão do certificado de garantia ao cliente.</w:t>
+      </w:r>
+    </w:p>
+    <w:p>
+      <w:pPr>
+        <w:pStyle w:val="ListParagraph"/>
+        <w:widowControl w:val="0"/>
+        <w:autoSpaceDE w:val="0"/>
+        <w:jc w:val="both"/>
+        <w:rPr>
+          <w:rFonts w:asciiTheme="majorHAnsi" w:hAnsiTheme="majorHAnsi"/>
+        </w:rPr>
+      </w:pPr>
+    </w:p>
+    <w:p>
+      <w:pPr>
+        <w:pStyle w:val="ListParagraph"/>
+        <w:widowControl w:val="0"/>
+        <w:autoSpaceDE w:val="0"/>
+        <w:jc w:val="both"/>
+        <w:rPr>
+          <w:rFonts w:asciiTheme="majorHAnsi" w:hAnsiTheme="majorHAnsi"/>
+        </w:rPr>
+      </w:pPr>
+      <w:r>
+        <w:rPr>
+          <w:rFonts w:asciiTheme="majorHAnsi" w:hAnsiTheme="majorHAnsi"/>
+        </w:rPr>
+        <w:t>Se for definido</w:t>
+      </w:r>
+      <w:r>
+        <w:rPr>
+          <w:rFonts w:asciiTheme="majorHAnsi" w:hAnsiTheme="majorHAnsi"/>
+        </w:rPr>
+        <w:t xml:space="preserve"> período de</w:t>
+      </w:r>
+      <w:r>
+        <w:rPr>
+          <w:rFonts w:asciiTheme="majorHAnsi" w:hAnsiTheme="majorHAnsi"/>
+        </w:rPr>
+        <w:t xml:space="preserve"> garantia:</w:t>
+      </w:r>
+    </w:p>
+    <w:p>
+      <w:pPr>
+        <w:pStyle w:val="ListParagraph"/>
         <w:widowControl w:val="0"/>
         <w:autoSpaceDE w:val="0"/>
         <w:jc w:val="both"/>
@@ -10716,26 +10952,234 @@
         <w:rPr>
           <w:rFonts w:asciiTheme="majorHAnsi" w:hAnsiTheme="majorHAnsi"/>
         </w:rPr>
-        <w:t>Emissão do Certificado de Garantia</w:t>
-      </w:r>
-      <w:r>
-        <w:rPr>
-          <w:rFonts w:asciiTheme="majorHAnsi" w:hAnsiTheme="majorHAnsi"/>
-        </w:rPr>
-        <w:t>.</w:t>
-      </w:r>
-      <w:r>
-        <w:rPr>
-          <w:rFonts w:asciiTheme="majorHAnsi" w:hAnsiTheme="majorHAnsi"/>
-        </w:rPr>
-        <w:t xml:space="preserve"> (</w:t>
-      </w:r>
-      <w:r>
-        <w:rPr>
-          <w:rFonts w:asciiTheme="majorHAnsi" w:hAnsiTheme="majorHAnsi"/>
-          <w:b/>
-        </w:rPr>
-        <w:t>RQ08</w:t>
+        <w:t>Informações contidas no e-mail:</w:t>
+      </w:r>
+    </w:p>
+    <w:p>
+      <w:pPr>
+        <w:pStyle w:val="ListParagraph"/>
+        <w:widowControl w:val="0"/>
+        <w:numPr>
+          <w:ilvl w:val="1"/>
+          <w:numId w:val="4"/>
+        </w:numPr>
+        <w:autoSpaceDE w:val="0"/>
+        <w:jc w:val="both"/>
+        <w:rPr>
+          <w:rFonts w:asciiTheme="majorHAnsi" w:hAnsiTheme="majorHAnsi"/>
+        </w:rPr>
+      </w:pPr>
+      <w:r>
+        <w:rPr>
+          <w:rFonts w:asciiTheme="majorHAnsi" w:hAnsiTheme="majorHAnsi"/>
+        </w:rPr>
+        <w:t>Número da OS</w:t>
+      </w:r>
+    </w:p>
+    <w:p>
+      <w:pPr>
+        <w:pStyle w:val="ListParagraph"/>
+        <w:widowControl w:val="0"/>
+        <w:numPr>
+          <w:ilvl w:val="1"/>
+          <w:numId w:val="4"/>
+        </w:numPr>
+        <w:autoSpaceDE w:val="0"/>
+        <w:jc w:val="both"/>
+        <w:rPr>
+          <w:rFonts w:asciiTheme="majorHAnsi" w:hAnsiTheme="majorHAnsi"/>
+        </w:rPr>
+      </w:pPr>
+      <w:r>
+        <w:rPr>
+          <w:rFonts w:asciiTheme="majorHAnsi" w:hAnsiTheme="majorHAnsi"/>
+        </w:rPr>
+        <w:t>Organização (responsável pelo serviço)</w:t>
+      </w:r>
+    </w:p>
+    <w:p>
+      <w:pPr>
+        <w:pStyle w:val="ListParagraph"/>
+        <w:widowControl w:val="0"/>
+        <w:numPr>
+          <w:ilvl w:val="1"/>
+          <w:numId w:val="4"/>
+        </w:numPr>
+        <w:autoSpaceDE w:val="0"/>
+        <w:jc w:val="both"/>
+        <w:rPr>
+          <w:rFonts w:asciiTheme="majorHAnsi" w:hAnsiTheme="majorHAnsi"/>
+        </w:rPr>
+      </w:pPr>
+      <w:r>
+        <w:rPr>
+          <w:rFonts w:asciiTheme="majorHAnsi" w:hAnsiTheme="majorHAnsi"/>
+        </w:rPr>
+        <w:t>Status</w:t>
+      </w:r>
+    </w:p>
+    <w:p>
+      <w:pPr>
+        <w:pStyle w:val="ListParagraph"/>
+        <w:widowControl w:val="0"/>
+        <w:numPr>
+          <w:ilvl w:val="1"/>
+          <w:numId w:val="4"/>
+        </w:numPr>
+        <w:autoSpaceDE w:val="0"/>
+        <w:jc w:val="both"/>
+        <w:rPr>
+          <w:rFonts w:asciiTheme="majorHAnsi" w:hAnsiTheme="majorHAnsi"/>
+        </w:rPr>
+      </w:pPr>
+      <w:r>
+        <w:rPr>
+          <w:rFonts w:asciiTheme="majorHAnsi" w:hAnsiTheme="majorHAnsi"/>
+        </w:rPr>
+        <w:t>Nome do Cliente</w:t>
+      </w:r>
+    </w:p>
+    <w:p>
+      <w:pPr>
+        <w:pStyle w:val="ListParagraph"/>
+        <w:widowControl w:val="0"/>
+        <w:numPr>
+          <w:ilvl w:val="1"/>
+          <w:numId w:val="4"/>
+        </w:numPr>
+        <w:autoSpaceDE w:val="0"/>
+        <w:jc w:val="both"/>
+        <w:rPr>
+          <w:rFonts w:asciiTheme="majorHAnsi" w:hAnsiTheme="majorHAnsi"/>
+        </w:rPr>
+      </w:pPr>
+      <w:r>
+        <w:rPr>
+          <w:rFonts w:asciiTheme="majorHAnsi" w:hAnsiTheme="majorHAnsi"/>
+        </w:rPr>
+        <w:t>Equipamento</w:t>
+      </w:r>
+    </w:p>
+    <w:p>
+      <w:pPr>
+        <w:pStyle w:val="ListParagraph"/>
+        <w:widowControl w:val="0"/>
+        <w:numPr>
+          <w:ilvl w:val="1"/>
+          <w:numId w:val="4"/>
+        </w:numPr>
+        <w:autoSpaceDE w:val="0"/>
+        <w:jc w:val="both"/>
+        <w:rPr>
+          <w:rFonts w:asciiTheme="majorHAnsi" w:hAnsiTheme="majorHAnsi"/>
+        </w:rPr>
+      </w:pPr>
+      <w:r>
+        <w:rPr>
+          <w:rFonts w:asciiTheme="majorHAnsi" w:hAnsiTheme="majorHAnsi"/>
+        </w:rPr>
+        <w:t>Defeito</w:t>
+      </w:r>
+    </w:p>
+    <w:p>
+      <w:pPr>
+        <w:pStyle w:val="ListParagraph"/>
+        <w:widowControl w:val="0"/>
+        <w:numPr>
+          <w:ilvl w:val="1"/>
+          <w:numId w:val="4"/>
+        </w:numPr>
+        <w:autoSpaceDE w:val="0"/>
+        <w:jc w:val="both"/>
+        <w:rPr>
+          <w:rFonts w:asciiTheme="majorHAnsi" w:hAnsiTheme="majorHAnsi"/>
+        </w:rPr>
+      </w:pPr>
+      <w:r>
+        <w:rPr>
+          <w:rFonts w:asciiTheme="majorHAnsi" w:hAnsiTheme="majorHAnsi"/>
+        </w:rPr>
+        <w:t>Valor total</w:t>
+      </w:r>
+    </w:p>
+    <w:p>
+      <w:pPr>
+        <w:pStyle w:val="ListParagraph"/>
+        <w:widowControl w:val="0"/>
+        <w:numPr>
+          <w:ilvl w:val="1"/>
+          <w:numId w:val="4"/>
+        </w:numPr>
+        <w:autoSpaceDE w:val="0"/>
+        <w:jc w:val="both"/>
+        <w:rPr>
+          <w:rFonts w:asciiTheme="majorHAnsi" w:hAnsiTheme="majorHAnsi"/>
+        </w:rPr>
+      </w:pPr>
+      <w:r>
+        <w:rPr>
+          <w:rFonts w:asciiTheme="majorHAnsi" w:hAnsiTheme="majorHAnsi"/>
+        </w:rPr>
+        <w:t>Serviço</w:t>
+      </w:r>
+      <w:r>
+        <w:rPr>
+          <w:rFonts w:asciiTheme="majorHAnsi" w:hAnsiTheme="majorHAnsi"/>
+        </w:rPr>
+        <w:t xml:space="preserve"> </w:t>
+      </w:r>
+      <w:r>
+        <w:rPr>
+          <w:rFonts w:asciiTheme="majorHAnsi" w:hAnsiTheme="majorHAnsi"/>
+        </w:rPr>
+        <w:t>prestado</w:t>
+      </w:r>
+    </w:p>
+    <w:p>
+      <w:pPr>
+        <w:pStyle w:val="ListParagraph"/>
+        <w:widowControl w:val="0"/>
+        <w:numPr>
+          <w:ilvl w:val="1"/>
+          <w:numId w:val="4"/>
+        </w:numPr>
+        <w:autoSpaceDE w:val="0"/>
+        <w:jc w:val="both"/>
+        <w:rPr>
+          <w:rFonts w:asciiTheme="majorHAnsi" w:hAnsiTheme="majorHAnsi"/>
+        </w:rPr>
+      </w:pPr>
+      <w:r>
+        <w:rPr>
+          <w:rFonts w:asciiTheme="majorHAnsi" w:hAnsiTheme="majorHAnsi"/>
+        </w:rPr>
+        <w:t>Certificado de garantia</w:t>
+      </w:r>
+      <w:r>
+        <w:rPr>
+          <w:rFonts w:asciiTheme="majorHAnsi" w:hAnsiTheme="majorHAnsi"/>
+        </w:rPr>
+        <w:t xml:space="preserve"> </w:t>
+      </w:r>
+      <w:r>
+        <w:rPr>
+          <w:rFonts w:asciiTheme="majorHAnsi" w:hAnsiTheme="majorHAnsi"/>
+        </w:rPr>
+        <w:t>(</w:t>
+      </w:r>
+      <w:r>
+        <w:rPr>
+          <w:rFonts w:asciiTheme="majorHAnsi" w:hAnsiTheme="majorHAnsi"/>
+          <w:b/>
+        </w:rPr>
+        <w:t>RQ</w:t>
+      </w:r>
+      <w:r>
+        <w:rPr>
+          <w:rFonts w:asciiTheme="majorHAnsi" w:hAnsiTheme="majorHAnsi"/>
+          <w:b/>
+        </w:rPr>
+        <w:t>08</w:t>
       </w:r>
       <w:r>
         <w:rPr>
@@ -10748,7 +11192,6 @@
       <w:pPr>
         <w:widowControl w:val="0"/>
         <w:autoSpaceDE w:val="0"/>
-        <w:ind w:left="708"/>
         <w:jc w:val="both"/>
         <w:rPr>
           <w:rFonts w:asciiTheme="majorHAnsi" w:hAnsiTheme="majorHAnsi"/>
@@ -10773,6 +11216,91 @@
         <w:rPr>
           <w:rFonts w:asciiTheme="majorHAnsi" w:hAnsiTheme="majorHAnsi"/>
         </w:rPr>
+        <w:t>Status da Ordem de serviço é alterado</w:t>
+      </w:r>
+      <w:r>
+        <w:rPr>
+          <w:rFonts w:asciiTheme="majorHAnsi" w:hAnsiTheme="majorHAnsi"/>
+        </w:rPr>
+        <w:t xml:space="preserve"> para “FECHADO”</w:t>
+      </w:r>
+    </w:p>
+    <w:p>
+      <w:pPr>
+        <w:pStyle w:val="ListParagraph"/>
+        <w:widowControl w:val="0"/>
+        <w:autoSpaceDE w:val="0"/>
+        <w:jc w:val="both"/>
+        <w:rPr>
+          <w:rFonts w:asciiTheme="majorHAnsi" w:hAnsiTheme="majorHAnsi"/>
+        </w:rPr>
+      </w:pPr>
+      <w:r>
+        <w:rPr>
+          <w:rFonts w:asciiTheme="majorHAnsi" w:hAnsiTheme="majorHAnsi"/>
+          <w:b/>
+        </w:rPr>
+        <w:t>NÃO</w:t>
+      </w:r>
+      <w:r>
+        <w:rPr>
+          <w:rFonts w:asciiTheme="majorHAnsi" w:hAnsiTheme="majorHAnsi"/>
+        </w:rPr>
+        <w:t xml:space="preserve"> há como reabrir a OS nesta etapa.</w:t>
+      </w:r>
+    </w:p>
+    <w:p>
+      <w:pPr>
+        <w:widowControl w:val="0"/>
+        <w:autoSpaceDE w:val="0"/>
+        <w:ind w:left="708"/>
+        <w:jc w:val="both"/>
+        <w:rPr>
+          <w:rFonts w:asciiTheme="majorHAnsi" w:hAnsiTheme="majorHAnsi"/>
+        </w:rPr>
+      </w:pPr>
+    </w:p>
+    <w:p>
+      <w:pPr>
+        <w:widowControl w:val="0"/>
+        <w:autoSpaceDE w:val="0"/>
+        <w:ind w:left="708"/>
+        <w:jc w:val="both"/>
+        <w:rPr>
+          <w:rFonts w:asciiTheme="majorHAnsi" w:hAnsiTheme="majorHAnsi"/>
+        </w:rPr>
+      </w:pPr>
+    </w:p>
+    <w:p>
+      <w:pPr>
+        <w:widowControl w:val="0"/>
+        <w:autoSpaceDE w:val="0"/>
+        <w:ind w:left="708"/>
+        <w:jc w:val="both"/>
+        <w:rPr>
+          <w:rFonts w:asciiTheme="majorHAnsi" w:hAnsiTheme="majorHAnsi"/>
+        </w:rPr>
+      </w:pPr>
+    </w:p>
+    <w:p>
+      <w:pPr>
+        <w:pStyle w:val="ListParagraph"/>
+        <w:widowControl w:val="0"/>
+        <w:numPr>
+          <w:ilvl w:val="0"/>
+          <w:numId w:val="4"/>
+        </w:numPr>
+        <w:autoSpaceDE w:val="0"/>
+        <w:jc w:val="both"/>
+        <w:rPr>
+          <w:rFonts w:asciiTheme="majorHAnsi" w:hAnsiTheme="majorHAnsi"/>
+        </w:rPr>
+      </w:pPr>
+      <w:r>
+        <w:rPr>
+          <w:rFonts w:asciiTheme="majorHAnsi" w:hAnsiTheme="majorHAnsi"/>
+        </w:rPr>
+        <w:lastRenderedPageBreak/>
         <w:t>Promoções (</w:t>
       </w:r>
       <w:r>
@@ -10949,7 +11477,19 @@
         <w:rPr>
           <w:rFonts w:asciiTheme="majorHAnsi" w:hAnsiTheme="majorHAnsi"/>
         </w:rPr>
-        <w:t>Quando fechada, uma Ordem de Serviço pode ser REABERTA contanto que o prazo de garantia estipulado para a mesma não tenha expirado.</w:t>
+        <w:t xml:space="preserve">Quando </w:t>
+      </w:r>
+      <w:r>
+        <w:rPr>
+          <w:rFonts w:asciiTheme="majorHAnsi" w:hAnsiTheme="majorHAnsi"/>
+        </w:rPr>
+        <w:t>ENTREGUE</w:t>
+      </w:r>
+      <w:r>
+        <w:rPr>
+          <w:rFonts w:asciiTheme="majorHAnsi" w:hAnsiTheme="majorHAnsi"/>
+        </w:rPr>
+        <w:t>, uma Ordem de Serviço pode ser REABERTA contanto que o prazo de garantia estipulado para a mesma não tenha expirado.</w:t>
       </w:r>
     </w:p>
     <w:p>
@@ -10970,7 +11510,13 @@
         <w:rPr>
           <w:rFonts w:asciiTheme="majorHAnsi" w:hAnsiTheme="majorHAnsi"/>
         </w:rPr>
-        <w:t>Em uma Ordem de Serviço com status FECHADO supõe-se que o Cliente já esteja com o equipamento reparado em mãos.</w:t>
+        <w:t>Em uma Ordem de Serviço com status FECHADO</w:t>
+      </w:r>
+      <w:r>
+        <w:rPr>
+          <w:rFonts w:asciiTheme="majorHAnsi" w:hAnsiTheme="majorHAnsi"/>
+        </w:rPr>
+        <w:t xml:space="preserve"> não há como haver reabertura.</w:t>
       </w:r>
     </w:p>
     <w:p>
@@ -11009,7 +11555,19 @@
         <w:rPr>
           <w:rFonts w:asciiTheme="majorHAnsi" w:hAnsiTheme="majorHAnsi"/>
         </w:rPr>
-        <w:t>arantia para quando a OS atinge o status FECHADO é opcional</w:t>
+        <w:t xml:space="preserve">arantia para quando a OS atinge o status </w:t>
+      </w:r>
+      <w:r>
+        <w:rPr>
+          <w:rFonts w:asciiTheme="majorHAnsi" w:hAnsiTheme="majorHAnsi"/>
+        </w:rPr>
+        <w:t>ENTREGUE</w:t>
+      </w:r>
+      <w:r>
+        <w:rPr>
+          <w:rFonts w:asciiTheme="majorHAnsi" w:hAnsiTheme="majorHAnsi"/>
+        </w:rPr>
+        <w:t xml:space="preserve"> é opcional</w:t>
       </w:r>
       <w:r>
         <w:rPr>
@@ -11057,6 +11615,342 @@
         </w:rPr>
         <w:t>.</w:t>
       </w:r>
+    </w:p>
+    <w:p>
+      <w:pPr>
+        <w:pStyle w:val="ListParagraph"/>
+        <w:widowControl w:val="0"/>
+        <w:numPr>
+          <w:ilvl w:val="0"/>
+          <w:numId w:val="7"/>
+        </w:numPr>
+        <w:autoSpaceDE w:val="0"/>
+        <w:jc w:val="both"/>
+        <w:rPr>
+          <w:rFonts w:asciiTheme="majorHAnsi" w:hAnsiTheme="majorHAnsi"/>
+        </w:rPr>
+      </w:pPr>
+      <w:r>
+        <w:rPr>
+          <w:rFonts w:asciiTheme="majorHAnsi" w:hAnsiTheme="majorHAnsi"/>
+        </w:rPr>
+        <w:t xml:space="preserve">Se não for definido Garantia, a OS é constatada como </w:t>
+      </w:r>
+      <w:r>
+        <w:rPr>
+          <w:rFonts w:asciiTheme="majorHAnsi" w:hAnsiTheme="majorHAnsi"/>
+          <w:b/>
+        </w:rPr>
+        <w:t>FECHADA</w:t>
+      </w:r>
+      <w:r>
+        <w:rPr>
+          <w:rFonts w:asciiTheme="majorHAnsi" w:hAnsiTheme="majorHAnsi"/>
+        </w:rPr>
+        <w:t>.</w:t>
+      </w:r>
+    </w:p>
+    <w:p>
+      <w:pPr>
+        <w:widowControl w:val="0"/>
+        <w:autoSpaceDE w:val="0"/>
+        <w:jc w:val="both"/>
+        <w:rPr>
+          <w:rFonts w:asciiTheme="majorHAnsi" w:hAnsiTheme="majorHAnsi"/>
+        </w:rPr>
+      </w:pPr>
+    </w:p>
+    <w:p>
+      <w:pPr>
+        <w:widowControl w:val="0"/>
+        <w:autoSpaceDE w:val="0"/>
+        <w:jc w:val="both"/>
+        <w:rPr>
+          <w:rFonts w:asciiTheme="majorHAnsi" w:hAnsiTheme="majorHAnsi"/>
+        </w:rPr>
+      </w:pPr>
+    </w:p>
+    <w:p>
+      <w:pPr>
+        <w:widowControl w:val="0"/>
+        <w:autoSpaceDE w:val="0"/>
+        <w:jc w:val="both"/>
+        <w:rPr>
+          <w:rFonts w:asciiTheme="majorHAnsi" w:hAnsiTheme="majorHAnsi"/>
+        </w:rPr>
+      </w:pPr>
+    </w:p>
+    <w:p>
+      <w:pPr>
+        <w:widowControl w:val="0"/>
+        <w:autoSpaceDE w:val="0"/>
+        <w:jc w:val="both"/>
+        <w:rPr>
+          <w:rFonts w:asciiTheme="majorHAnsi" w:hAnsiTheme="majorHAnsi"/>
+        </w:rPr>
+      </w:pPr>
+    </w:p>
+    <w:p>
+      <w:pPr>
+        <w:widowControl w:val="0"/>
+        <w:autoSpaceDE w:val="0"/>
+        <w:jc w:val="both"/>
+        <w:rPr>
+          <w:rFonts w:asciiTheme="majorHAnsi" w:hAnsiTheme="majorHAnsi"/>
+        </w:rPr>
+      </w:pPr>
+    </w:p>
+    <w:p>
+      <w:pPr>
+        <w:widowControl w:val="0"/>
+        <w:autoSpaceDE w:val="0"/>
+        <w:jc w:val="both"/>
+        <w:rPr>
+          <w:rFonts w:asciiTheme="majorHAnsi" w:hAnsiTheme="majorHAnsi"/>
+        </w:rPr>
+      </w:pPr>
+    </w:p>
+    <w:p>
+      <w:pPr>
+        <w:widowControl w:val="0"/>
+        <w:autoSpaceDE w:val="0"/>
+        <w:jc w:val="both"/>
+        <w:rPr>
+          <w:rFonts w:asciiTheme="majorHAnsi" w:hAnsiTheme="majorHAnsi"/>
+        </w:rPr>
+      </w:pPr>
+    </w:p>
+    <w:p>
+      <w:pPr>
+        <w:widowControl w:val="0"/>
+        <w:autoSpaceDE w:val="0"/>
+        <w:jc w:val="both"/>
+        <w:rPr>
+          <w:rFonts w:asciiTheme="majorHAnsi" w:hAnsiTheme="majorHAnsi"/>
+        </w:rPr>
+      </w:pPr>
+    </w:p>
+    <w:p>
+      <w:pPr>
+        <w:widowControl w:val="0"/>
+        <w:autoSpaceDE w:val="0"/>
+        <w:jc w:val="both"/>
+        <w:rPr>
+          <w:rFonts w:asciiTheme="majorHAnsi" w:hAnsiTheme="majorHAnsi"/>
+        </w:rPr>
+      </w:pPr>
+    </w:p>
+    <w:p>
+      <w:pPr>
+        <w:widowControl w:val="0"/>
+        <w:autoSpaceDE w:val="0"/>
+        <w:jc w:val="both"/>
+        <w:rPr>
+          <w:rFonts w:asciiTheme="majorHAnsi" w:hAnsiTheme="majorHAnsi"/>
+        </w:rPr>
+      </w:pPr>
+    </w:p>
+    <w:p>
+      <w:pPr>
+        <w:widowControl w:val="0"/>
+        <w:autoSpaceDE w:val="0"/>
+        <w:jc w:val="both"/>
+        <w:rPr>
+          <w:rFonts w:asciiTheme="majorHAnsi" w:hAnsiTheme="majorHAnsi"/>
+        </w:rPr>
+      </w:pPr>
+    </w:p>
+    <w:p>
+      <w:pPr>
+        <w:widowControl w:val="0"/>
+        <w:autoSpaceDE w:val="0"/>
+        <w:jc w:val="both"/>
+        <w:rPr>
+          <w:rFonts w:asciiTheme="majorHAnsi" w:hAnsiTheme="majorHAnsi"/>
+        </w:rPr>
+      </w:pPr>
+    </w:p>
+    <w:p>
+      <w:pPr>
+        <w:widowControl w:val="0"/>
+        <w:autoSpaceDE w:val="0"/>
+        <w:jc w:val="both"/>
+        <w:rPr>
+          <w:rFonts w:asciiTheme="majorHAnsi" w:hAnsiTheme="majorHAnsi"/>
+        </w:rPr>
+      </w:pPr>
+    </w:p>
+    <w:p>
+      <w:pPr>
+        <w:widowControl w:val="0"/>
+        <w:autoSpaceDE w:val="0"/>
+        <w:jc w:val="both"/>
+        <w:rPr>
+          <w:rFonts w:asciiTheme="majorHAnsi" w:hAnsiTheme="majorHAnsi"/>
+        </w:rPr>
+      </w:pPr>
+    </w:p>
+    <w:p>
+      <w:pPr>
+        <w:widowControl w:val="0"/>
+        <w:autoSpaceDE w:val="0"/>
+        <w:jc w:val="both"/>
+        <w:rPr>
+          <w:rFonts w:asciiTheme="majorHAnsi" w:hAnsiTheme="majorHAnsi"/>
+        </w:rPr>
+      </w:pPr>
+    </w:p>
+    <w:p>
+      <w:pPr>
+        <w:widowControl w:val="0"/>
+        <w:autoSpaceDE w:val="0"/>
+        <w:jc w:val="both"/>
+        <w:rPr>
+          <w:rFonts w:asciiTheme="majorHAnsi" w:hAnsiTheme="majorHAnsi"/>
+        </w:rPr>
+      </w:pPr>
+    </w:p>
+    <w:p>
+      <w:pPr>
+        <w:widowControl w:val="0"/>
+        <w:autoSpaceDE w:val="0"/>
+        <w:jc w:val="both"/>
+        <w:rPr>
+          <w:rFonts w:asciiTheme="majorHAnsi" w:hAnsiTheme="majorHAnsi"/>
+        </w:rPr>
+      </w:pPr>
+    </w:p>
+    <w:p>
+      <w:pPr>
+        <w:widowControl w:val="0"/>
+        <w:autoSpaceDE w:val="0"/>
+        <w:jc w:val="both"/>
+        <w:rPr>
+          <w:rFonts w:asciiTheme="majorHAnsi" w:hAnsiTheme="majorHAnsi"/>
+        </w:rPr>
+      </w:pPr>
+    </w:p>
+    <w:p>
+      <w:pPr>
+        <w:widowControl w:val="0"/>
+        <w:autoSpaceDE w:val="0"/>
+        <w:jc w:val="both"/>
+        <w:rPr>
+          <w:rFonts w:asciiTheme="majorHAnsi" w:hAnsiTheme="majorHAnsi"/>
+        </w:rPr>
+      </w:pPr>
+    </w:p>
+    <w:p>
+      <w:pPr>
+        <w:widowControl w:val="0"/>
+        <w:autoSpaceDE w:val="0"/>
+        <w:jc w:val="both"/>
+        <w:rPr>
+          <w:rFonts w:asciiTheme="majorHAnsi" w:hAnsiTheme="majorHAnsi"/>
+        </w:rPr>
+      </w:pPr>
+    </w:p>
+    <w:p>
+      <w:pPr>
+        <w:widowControl w:val="0"/>
+        <w:autoSpaceDE w:val="0"/>
+        <w:jc w:val="both"/>
+        <w:rPr>
+          <w:rFonts w:asciiTheme="majorHAnsi" w:hAnsiTheme="majorHAnsi"/>
+        </w:rPr>
+      </w:pPr>
+    </w:p>
+    <w:p>
+      <w:pPr>
+        <w:widowControl w:val="0"/>
+        <w:autoSpaceDE w:val="0"/>
+        <w:jc w:val="both"/>
+        <w:rPr>
+          <w:rFonts w:asciiTheme="majorHAnsi" w:hAnsiTheme="majorHAnsi"/>
+        </w:rPr>
+      </w:pPr>
+    </w:p>
+    <w:p>
+      <w:pPr>
+        <w:widowControl w:val="0"/>
+        <w:autoSpaceDE w:val="0"/>
+        <w:jc w:val="both"/>
+        <w:rPr>
+          <w:rFonts w:asciiTheme="majorHAnsi" w:hAnsiTheme="majorHAnsi"/>
+        </w:rPr>
+      </w:pPr>
+    </w:p>
+    <w:p>
+      <w:pPr>
+        <w:widowControl w:val="0"/>
+        <w:autoSpaceDE w:val="0"/>
+        <w:jc w:val="both"/>
+        <w:rPr>
+          <w:rFonts w:asciiTheme="majorHAnsi" w:hAnsiTheme="majorHAnsi"/>
+        </w:rPr>
+      </w:pPr>
+    </w:p>
+    <w:p>
+      <w:pPr>
+        <w:widowControl w:val="0"/>
+        <w:autoSpaceDE w:val="0"/>
+        <w:jc w:val="both"/>
+        <w:rPr>
+          <w:rFonts w:asciiTheme="majorHAnsi" w:hAnsiTheme="majorHAnsi"/>
+        </w:rPr>
+      </w:pPr>
+    </w:p>
+    <w:p>
+      <w:pPr>
+        <w:widowControl w:val="0"/>
+        <w:autoSpaceDE w:val="0"/>
+        <w:jc w:val="both"/>
+        <w:rPr>
+          <w:rFonts w:asciiTheme="majorHAnsi" w:hAnsiTheme="majorHAnsi"/>
+        </w:rPr>
+      </w:pPr>
+    </w:p>
+    <w:p>
+      <w:pPr>
+        <w:widowControl w:val="0"/>
+        <w:autoSpaceDE w:val="0"/>
+        <w:jc w:val="both"/>
+        <w:rPr>
+          <w:rFonts w:asciiTheme="majorHAnsi" w:hAnsiTheme="majorHAnsi"/>
+        </w:rPr>
+      </w:pPr>
+    </w:p>
+    <w:p>
+      <w:pPr>
+        <w:widowControl w:val="0"/>
+        <w:autoSpaceDE w:val="0"/>
+        <w:jc w:val="both"/>
+        <w:rPr>
+          <w:rFonts w:asciiTheme="majorHAnsi" w:hAnsiTheme="majorHAnsi"/>
+        </w:rPr>
+      </w:pPr>
+    </w:p>
+    <w:p>
+      <w:pPr>
+        <w:widowControl w:val="0"/>
+        <w:autoSpaceDE w:val="0"/>
+        <w:jc w:val="both"/>
+        <w:rPr>
+          <w:rFonts w:asciiTheme="majorHAnsi" w:hAnsiTheme="majorHAnsi"/>
+        </w:rPr>
+      </w:pPr>
+    </w:p>
+    <w:p>
+      <w:pPr>
+        <w:widowControl w:val="0"/>
+        <w:autoSpaceDE w:val="0"/>
+        <w:jc w:val="both"/>
+        <w:rPr>
+          <w:rFonts w:asciiTheme="majorHAnsi" w:hAnsiTheme="majorHAnsi"/>
+        </w:rPr>
+      </w:pPr>
+      <w:bookmarkStart w:id="0" w:name="_GoBack"/>
+      <w:bookmarkEnd w:id="0"/>
     </w:p>
     <w:p>
       <w:pPr>
@@ -11807,8 +12701,6 @@
           <w:rFonts w:asciiTheme="majorHAnsi" w:hAnsiTheme="majorHAnsi"/>
         </w:rPr>
       </w:pPr>
-      <w:bookmarkStart w:id="0" w:name="_GoBack"/>
-      <w:bookmarkEnd w:id="0"/>
     </w:p>
     <w:p>
       <w:pPr>
@@ -12416,7 +13308,7 @@
         <w:rStyle w:val="PageNumber"/>
         <w:noProof/>
       </w:rPr>
-      <w:t>16</w:t>
+      <w:t>17</w:t>
     </w:r>
     <w:r>
       <w:rPr>
@@ -12453,7 +13345,7 @@
         <w:rStyle w:val="PageNumber"/>
         <w:noProof/>
       </w:rPr>
-      <w:t>16</w:t>
+      <w:t>17</w:t>
     </w:r>
     <w:r>
       <w:rPr>
@@ -16341,7 +17233,7 @@
 </file>
 
 <file path=customXml/itemProps1.xml><?xml version="1.0" encoding="utf-8"?>
-<ds:datastoreItem xmlns:ds="http://schemas.openxmlformats.org/officeDocument/2006/customXml" ds:itemID="{7858385F-CC54-4227-8037-15F9CEF1F892}">
+<ds:datastoreItem xmlns:ds="http://schemas.openxmlformats.org/officeDocument/2006/customXml" ds:itemID="{3B3D9974-86E4-490B-BF8B-34E09CD33F4A}">
   <ds:schemaRefs>
     <ds:schemaRef ds:uri="http://schemas.openxmlformats.org/officeDocument/2006/bibliography"/>
   </ds:schemaRefs>

</xml_diff>